<commit_message>
Heatmap generer en HTML
</commit_message>
<xml_diff>
--- a/Journal de bord - Projet 1.docx
+++ b/Journal de bord - Projet 1.docx
@@ -902,32 +902,8 @@
               <w:spacing w:line="259" w:lineRule="auto"/>
             </w:pPr>
             <w:r>
-              <w:t>(EXEMPLE)</w:t>
-            </w:r>
-          </w:p>
-          <w:p>
-            <w:pPr>
-              <w:spacing w:line="259" w:lineRule="auto"/>
-              <w:rPr>
-                <w:b w:val="0"/>
-                <w:bCs w:val="0"/>
-              </w:rPr>
-            </w:pPr>
-            <w:hyperlink r:id="rId11" w:history="1">
-              <w:r>
-                <w:rPr>
-                  <w:rStyle w:val="Lienhypertexte"/>
-                  <w:b w:val="0"/>
-                  <w:bCs w:val="0"/>
-                </w:rPr>
-                <w:t>https://www.youtube.com/watch?v=CWehUVhfGXU</w:t>
-              </w:r>
-            </w:hyperlink>
-          </w:p>
-          <w:p>
-            <w:pPr>
-              <w:spacing w:line="259" w:lineRule="auto"/>
-            </w:pPr>
+              <w:t>https://carto.com/blog/gtfs-data</w:t>
+            </w:r>
           </w:p>
         </w:tc>
         <w:tc>
@@ -937,21 +913,12 @@
           <w:p>
             <w:pPr>
               <w:cnfStyle w:val="000000100000" w:firstRow="0" w:lastRow="0" w:firstColumn="0" w:lastColumn="0" w:oddVBand="0" w:evenVBand="0" w:oddHBand="1" w:evenHBand="0" w:firstRowFirstColumn="0" w:firstRowLastColumn="0" w:lastRowFirstColumn="0" w:lastRowLastColumn="0"/>
+              <w:rPr>
+                <w:lang w:val="en-US"/>
+              </w:rPr>
             </w:pPr>
             <w:r>
-              <w:t xml:space="preserve">Librairie </w:t>
-            </w:r>
-            <w:proofErr w:type="spellStart"/>
-            <w:r>
-              <w:rPr>
-                <w:b/>
-                <w:bCs/>
-              </w:rPr>
-              <w:t>Tkinter</w:t>
-            </w:r>
-            <w:proofErr w:type="spellEnd"/>
-            <w:r>
-              <w:t xml:space="preserve"> pour faire des GUI en python</w:t>
+              <w:t>Les données GTFS</w:t>
             </w:r>
           </w:p>
         </w:tc>
@@ -965,69 +932,7 @@
               <w:cnfStyle w:val="000000100000" w:firstRow="0" w:lastRow="0" w:firstColumn="0" w:lastColumn="0" w:oddVBand="0" w:evenVBand="0" w:oddHBand="1" w:evenHBand="0" w:firstRowFirstColumn="0" w:firstRowLastColumn="0" w:lastRowFirstColumn="0" w:lastRowLastColumn="0"/>
             </w:pPr>
             <w:r>
-              <w:t xml:space="preserve">Comment </w:t>
-            </w:r>
-            <w:r>
-              <w:t>organiser</w:t>
-            </w:r>
-            <w:r>
-              <w:t xml:space="preserve"> les widgets qui sont déjà dans un </w:t>
-            </w:r>
-            <w:r>
-              <w:rPr>
-                <w:i/>
-                <w:iCs/>
-              </w:rPr>
-              <w:t>frame</w:t>
-            </w:r>
-            <w:r>
-              <w:t xml:space="preserve"> </w:t>
-            </w:r>
-            <w:r>
-              <w:t>en</w:t>
-            </w:r>
-            <w:r>
-              <w:t xml:space="preserve"> utilisant </w:t>
-            </w:r>
-            <w:r>
-              <w:t xml:space="preserve">le </w:t>
-            </w:r>
-            <w:proofErr w:type="spellStart"/>
-            <w:r>
-              <w:rPr>
-                <w:i/>
-                <w:iCs/>
-              </w:rPr>
-              <w:t>layout</w:t>
-            </w:r>
-            <w:proofErr w:type="spellEnd"/>
-            <w:r>
-              <w:t xml:space="preserve"> </w:t>
-            </w:r>
-            <w:proofErr w:type="spellStart"/>
-            <w:proofErr w:type="gramStart"/>
-            <w:r>
-              <w:rPr>
-                <w:i/>
-                <w:iCs/>
-              </w:rPr>
-              <w:t>grid</w:t>
-            </w:r>
-            <w:proofErr w:type="spellEnd"/>
-            <w:r>
-              <w:rPr>
-                <w:i/>
-                <w:iCs/>
-              </w:rPr>
-              <w:t>(</w:t>
-            </w:r>
-            <w:proofErr w:type="gramEnd"/>
-            <w:r>
-              <w:rPr>
-                <w:i/>
-                <w:iCs/>
-              </w:rPr>
-              <w:t>)</w:t>
+              <w:t>Comment lire les données GTFS</w:t>
             </w:r>
           </w:p>
           <w:p>
@@ -1036,32 +941,7 @@
               <w:cnfStyle w:val="000000100000" w:firstRow="0" w:lastRow="0" w:firstColumn="0" w:lastColumn="0" w:oddVBand="0" w:evenVBand="0" w:oddHBand="1" w:evenHBand="0" w:firstRowFirstColumn="0" w:firstRowLastColumn="0" w:lastRowFirstColumn="0" w:lastRowLastColumn="0"/>
             </w:pPr>
             <w:r>
-              <w:t>Comment changer l</w:t>
-            </w:r>
-            <w:r>
-              <w:t>a police (</w:t>
-            </w:r>
-            <w:r>
-              <w:rPr>
-                <w:i/>
-                <w:iCs/>
-              </w:rPr>
-              <w:t>font</w:t>
-            </w:r>
-            <w:r>
-              <w:t xml:space="preserve">) </w:t>
-            </w:r>
-            <w:r>
-              <w:t xml:space="preserve">et la taille des caractères </w:t>
-            </w:r>
-            <w:r>
-              <w:t>d’un</w:t>
-            </w:r>
-            <w:r>
-              <w:t xml:space="preserve"> champ</w:t>
-            </w:r>
-            <w:r>
-              <w:t xml:space="preserve"> texte</w:t>
+              <w:t>Comment sont-elles structurées</w:t>
             </w:r>
           </w:p>
           <w:p>
@@ -1070,38 +950,7 @@
               <w:cnfStyle w:val="000000100000" w:firstRow="0" w:lastRow="0" w:firstColumn="0" w:lastColumn="0" w:oddVBand="0" w:evenVBand="0" w:oddHBand="1" w:evenHBand="0" w:firstRowFirstColumn="0" w:firstRowLastColumn="0" w:lastRowFirstColumn="0" w:lastRowLastColumn="0"/>
             </w:pPr>
             <w:r>
-              <w:t xml:space="preserve">Comment utiliser </w:t>
-            </w:r>
-            <w:r>
-              <w:t xml:space="preserve">l’attribut </w:t>
-            </w:r>
-            <w:r>
-              <w:rPr>
-                <w:i/>
-                <w:iCs/>
-              </w:rPr>
-              <w:t>ANCHOR</w:t>
-            </w:r>
-            <w:r>
-              <w:t xml:space="preserve"> pour centrer les widgets (cependant cela s’applique à tous les widgets, ce qui est </w:t>
-            </w:r>
-            <w:r>
-              <w:t>problématique</w:t>
-            </w:r>
-            <w:r>
-              <w:t xml:space="preserve">, et je n’ai pas trouvé de moyen de le faire </w:t>
-            </w:r>
-            <w:r>
-              <w:t>pour</w:t>
-            </w:r>
-            <w:r>
-              <w:t xml:space="preserve"> un seul</w:t>
-            </w:r>
-            <w:r>
-              <w:t xml:space="preserve"> élément</w:t>
-            </w:r>
-            <w:r>
-              <w:t>)</w:t>
+              <w:t>Exemple d’utilisation de celle-ci</w:t>
             </w:r>
           </w:p>
         </w:tc>
@@ -1132,7 +981,15 @@
               <w:cnfStyle w:val="000000100000" w:firstRow="0" w:lastRow="0" w:firstColumn="0" w:lastColumn="0" w:oddVBand="0" w:evenVBand="0" w:oddHBand="1" w:evenHBand="0" w:firstRowFirstColumn="0" w:firstRowLastColumn="0" w:lastRowFirstColumn="0" w:lastRowLastColumn="0"/>
             </w:pPr>
             <w:r>
-              <w:t>Le programmeur a montré comment centrer les widgets, mais il montre aussi qu’il n’arrive à le faire qu’en l’appliquant à tous les widgets, ce qui n’est pas vraiment le résultat que je voulais obtenir.</w:t>
+              <w:t xml:space="preserve">Le bloggeur nous montre un peu comment je </w:t>
+            </w:r>
+            <w:proofErr w:type="gramStart"/>
+            <w:r>
+              <w:t>peut</w:t>
+            </w:r>
+            <w:proofErr w:type="gramEnd"/>
+            <w:r>
+              <w:t xml:space="preserve"> utilisé les données GTFS pour les filtrer et obtenir les tranches d’heure d’affluence</w:t>
             </w:r>
           </w:p>
         </w:tc>
@@ -1235,7 +1092,6 @@
               <w:spacing w:line="259" w:lineRule="auto"/>
             </w:pPr>
             <w:r>
-              <w:lastRenderedPageBreak/>
               <w:t>Fonctionnalité(s) développée(s)</w:t>
             </w:r>
           </w:p>
@@ -1317,6 +1173,7 @@
               <w:pStyle w:val="Paragraphedeliste"/>
             </w:pPr>
             <w:r>
+              <w:lastRenderedPageBreak/>
               <w:t xml:space="preserve">Ajout d’une </w:t>
             </w:r>
             <w:proofErr w:type="spellStart"/>
@@ -1391,6 +1248,7 @@
               <w:cnfStyle w:val="000000100000" w:firstRow="0" w:lastRow="0" w:firstColumn="0" w:lastColumn="0" w:oddVBand="0" w:evenVBand="0" w:oddHBand="1" w:evenHBand="0" w:firstRowFirstColumn="0" w:firstRowLastColumn="0" w:lastRowFirstColumn="0" w:lastRowLastColumn="0"/>
             </w:pPr>
             <w:r>
+              <w:lastRenderedPageBreak/>
               <w:t xml:space="preserve">Librairie </w:t>
             </w:r>
             <w:proofErr w:type="spellStart"/>
@@ -1452,6 +1310,7 @@
               <w:cnfStyle w:val="000000100000" w:firstRow="0" w:lastRow="0" w:firstColumn="0" w:lastColumn="0" w:oddVBand="0" w:evenVBand="0" w:oddHBand="1" w:evenHBand="0" w:firstRowFirstColumn="0" w:firstRowLastColumn="0" w:lastRowFirstColumn="0" w:lastRowLastColumn="0"/>
             </w:pPr>
             <w:r>
+              <w:lastRenderedPageBreak/>
               <w:t xml:space="preserve">L’attribut </w:t>
             </w:r>
             <w:proofErr w:type="spellStart"/>
@@ -1663,33 +1522,19 @@
           <w:i/>
           <w:iCs/>
         </w:rPr>
-        <w:t xml:space="preserve">18 </w:t>
-      </w:r>
+        <w:t>18 septembre</w:t>
+      </w:r>
+      <w:r>
+        <w:t xml:space="preserve"> au </w:t>
+      </w:r>
+      <w:bookmarkEnd w:id="4"/>
+      <w:bookmarkEnd w:id="5"/>
       <w:r>
         <w:rPr>
           <w:i/>
           <w:iCs/>
         </w:rPr>
-        <w:t>septembre</w:t>
-      </w:r>
-      <w:r>
-        <w:t xml:space="preserve"> au </w:t>
-      </w:r>
-      <w:bookmarkEnd w:id="4"/>
-      <w:bookmarkEnd w:id="5"/>
-      <w:r>
-        <w:rPr>
-          <w:i/>
-          <w:iCs/>
-        </w:rPr>
-        <w:t xml:space="preserve">24 </w:t>
-      </w:r>
-      <w:r>
-        <w:rPr>
-          <w:i/>
-          <w:iCs/>
-        </w:rPr>
-        <w:t>septembre</w:t>
+        <w:t>24 septembre</w:t>
       </w:r>
     </w:p>
     <w:p>
@@ -2095,7 +1940,7 @@
     </w:p>
     <w:p/>
     <w:sectPr>
-      <w:headerReference w:type="default" r:id="rId12"/>
+      <w:headerReference w:type="default" r:id="rId11"/>
       <w:pgSz w:w="20160" w:h="12240" w:orient="landscape" w:code="5"/>
       <w:pgMar w:top="1440" w:right="1440" w:bottom="1440" w:left="1440" w:header="709" w:footer="709" w:gutter="0"/>
       <w:cols w:space="708"/>
@@ -4128,10 +3973,6 @@
 </file>
 
 <file path=customXml/item1.xml><?xml version="1.0" encoding="utf-8"?>
-<b:Sources xmlns:b="http://schemas.openxmlformats.org/officeDocument/2006/bibliography" xmlns="http://schemas.openxmlformats.org/officeDocument/2006/bibliography" SelectedStyle="\APASixthEditionOfficeOnline.xsl" StyleName="APA" Version="6"/>
-</file>
-
-<file path=customXml/item2.xml><?xml version="1.0" encoding="utf-8"?>
 <p:properties xmlns:p="http://schemas.microsoft.com/office/2006/metadata/properties" xmlns:xsi="http://www.w3.org/2001/XMLSchema-instance" xmlns:pc="http://schemas.microsoft.com/office/infopath/2007/PartnerControls">
   <documentManagement>
     <ReferenceId xmlns="42257c34-c77f-467d-905d-75a97d547138" xsi:nil="true"/>
@@ -4139,16 +3980,11 @@
 </p:properties>
 </file>
 
-<file path=customXml/item3.xml><?xml version="1.0" encoding="utf-8"?>
-<?mso-contentType ?>
-<FormTemplates xmlns="http://schemas.microsoft.com/sharepoint/v3/contenttype/forms">
-  <Display>DocumentLibraryForm</Display>
-  <Edit>DocumentLibraryForm</Edit>
-  <New>DocumentLibraryForm</New>
-</FormTemplates>
+<file path=customXml/item2.xml><?xml version="1.0" encoding="utf-8"?>
+<b:Sources xmlns:b="http://schemas.openxmlformats.org/officeDocument/2006/bibliography" xmlns="http://schemas.openxmlformats.org/officeDocument/2006/bibliography" SelectedStyle="\APASixthEditionOfficeOnline.xsl" StyleName="APA" Version="6"/>
 </file>
 
-<file path=customXml/item4.xml><?xml version="1.0" encoding="utf-8"?>
+<file path=customXml/item3.xml><?xml version="1.0" encoding="utf-8"?>
 <ct:contentTypeSchema xmlns:ct="http://schemas.microsoft.com/office/2006/metadata/contentType" xmlns:ma="http://schemas.microsoft.com/office/2006/metadata/properties/metaAttributes" ct:_="" ma:_="" ma:contentTypeName="Document" ma:contentTypeID="0x010100551D635FAC5C8C40B6758ED46EE74085" ma:contentTypeVersion="4" ma:contentTypeDescription="Crée un document." ma:contentTypeScope="" ma:versionID="bce2f76674a06ed6298aaba7d84d2823">
   <xsd:schema xmlns:xsd="http://www.w3.org/2001/XMLSchema" xmlns:xs="http://www.w3.org/2001/XMLSchema" xmlns:p="http://schemas.microsoft.com/office/2006/metadata/properties" xmlns:ns2="42257c34-c77f-467d-905d-75a97d547138" targetNamespace="http://schemas.microsoft.com/office/2006/metadata/properties" ma:root="true" ma:fieldsID="c3d7f9970b01addf3401ceb2933f871c" ns2:_="">
     <xsd:import namespace="42257c34-c77f-467d-905d-75a97d547138"/>
@@ -4292,15 +4128,16 @@
 </ct:contentTypeSchema>
 </file>
 
-<file path=customXml/itemProps1.xml><?xml version="1.0" encoding="utf-8"?>
-<ds:datastoreItem xmlns:ds="http://schemas.openxmlformats.org/officeDocument/2006/customXml" ds:itemID="{C5E14211-7814-4068-AEC0-194C3A425F86}">
-  <ds:schemaRefs>
-    <ds:schemaRef ds:uri="http://schemas.openxmlformats.org/officeDocument/2006/bibliography"/>
-  </ds:schemaRefs>
-</ds:datastoreItem>
+<file path=customXml/item4.xml><?xml version="1.0" encoding="utf-8"?>
+<?mso-contentType ?>
+<FormTemplates xmlns="http://schemas.microsoft.com/sharepoint/v3/contenttype/forms">
+  <Display>DocumentLibraryForm</Display>
+  <Edit>DocumentLibraryForm</Edit>
+  <New>DocumentLibraryForm</New>
+</FormTemplates>
 </file>
 
-<file path=customXml/itemProps2.xml><?xml version="1.0" encoding="utf-8"?>
+<file path=customXml/itemProps1.xml><?xml version="1.0" encoding="utf-8"?>
 <ds:datastoreItem xmlns:ds="http://schemas.openxmlformats.org/officeDocument/2006/customXml" ds:itemID="{98CA2033-6BBD-42A4-A914-F7E30B6F5C06}">
   <ds:schemaRefs>
     <ds:schemaRef ds:uri="http://schemas.microsoft.com/office/2006/metadata/properties"/>
@@ -4310,15 +4147,15 @@
 </ds:datastoreItem>
 </file>
 
-<file path=customXml/itemProps3.xml><?xml version="1.0" encoding="utf-8"?>
-<ds:datastoreItem xmlns:ds="http://schemas.openxmlformats.org/officeDocument/2006/customXml" ds:itemID="{81AD4A55-0079-4BE7-9D53-3D39201B0DEB}">
+<file path=customXml/itemProps2.xml><?xml version="1.0" encoding="utf-8"?>
+<ds:datastoreItem xmlns:ds="http://schemas.openxmlformats.org/officeDocument/2006/customXml" ds:itemID="{C5E14211-7814-4068-AEC0-194C3A425F86}">
   <ds:schemaRefs>
-    <ds:schemaRef ds:uri="http://schemas.microsoft.com/sharepoint/v3/contenttype/forms"/>
+    <ds:schemaRef ds:uri="http://schemas.openxmlformats.org/officeDocument/2006/bibliography"/>
   </ds:schemaRefs>
 </ds:datastoreItem>
 </file>
 
-<file path=customXml/itemProps4.xml><?xml version="1.0" encoding="utf-8"?>
+<file path=customXml/itemProps3.xml><?xml version="1.0" encoding="utf-8"?>
 <ds:datastoreItem xmlns:ds="http://schemas.openxmlformats.org/officeDocument/2006/customXml" ds:itemID="{B3CBEC1E-5606-4188-8024-433DA69226C0}">
   <ds:schemaRefs>
     <ds:schemaRef ds:uri="http://schemas.microsoft.com/office/2006/metadata/contentType"/>
@@ -4334,4 +4171,12 @@
     <ds:schemaRef ds:uri="http://schemas.microsoft.com/internal/obd"/>
   </ds:schemaRefs>
 </ds:datastoreItem>
+</file>
+
+<file path=customXml/itemProps4.xml><?xml version="1.0" encoding="utf-8"?>
+<ds:datastoreItem xmlns:ds="http://schemas.openxmlformats.org/officeDocument/2006/customXml" ds:itemID="{81AD4A55-0079-4BE7-9D53-3D39201B0DEB}">
+  <ds:schemaRefs>
+    <ds:schemaRef ds:uri="http://schemas.microsoft.com/sharepoint/v3/contenttype/forms"/>
+  </ds:schemaRefs>
+</ds:datastoreItem>
 </file>
</xml_diff>